<commit_message>
modification de la strategie de deplacement
</commit_message>
<xml_diff>
--- a/Rapport/Rapport.docx
+++ b/Rapport/Rapport.docx
@@ -18,6 +18,8 @@
         <w:t>Balise et satelites</w:t>
       </w:r>
     </w:p>
+    <w:p/>
+    <w:p/>
     <w:sdt>
       <w:sdtPr>
         <w:id w:val="-1179583330"/>
@@ -491,6 +493,8 @@
       </w:r>
     </w:p>
     <w:p/>
+    <w:p/>
+    <w:p/>
     <w:p>
       <w:pPr>
         <w:pStyle w:val="Titre1"/>
@@ -512,8 +516,16 @@
       <w:bookmarkEnd w:id="2"/>
     </w:p>
     <w:p>
+      <w:pPr>
+        <w:pStyle w:val="Titre3"/>
+      </w:pPr>
       <w:r>
-        <w:t>Les balises ont besoins de communiquer avec les satellites. Pour cela j’ai utilisé le pattern « Observer/Observable » qui permet la synchronisation entre les deux entités.</w:t>
+        <w:t>Présentation du pattern</w:t>
+      </w:r>
+    </w:p>
+    <w:p>
+      <w:r>
+        <w:t>Les balises ont besoins de communiquer avec les satellites. Pour cela j’ai utilisé le pattern « Observer/Observable » qui permet la synchronisation entre deux entités.</w:t>
       </w:r>
     </w:p>
     <w:p/>
@@ -1070,7 +1082,7 @@
                 </mc:Choice>
                 <mc:Fallback>
                   <w:pict>
-                    <v:shapetype w14:anchorId="3A7B33C3" id="_x0000_t32" coordsize="21600,21600" o:spt="32" o:oned="t" path="m,l21600,21600e" filled="f">
+                    <v:shapetype w14:anchorId="25C88291" id="_x0000_t32" coordsize="21600,21600" o:spt="32" o:oned="t" path="m,l21600,21600e" filled="f">
                       <v:path arrowok="t" fillok="f" o:connecttype="none"/>
                       <o:lock v:ext="edit" shapetype="t"/>
                     </v:shapetype>
@@ -1567,6 +1579,7 @@
     </w:p>
     <w:p>
       <w:r>
+        <w:lastRenderedPageBreak/>
         <w:t>Cet exemple de code e</w:t>
       </w:r>
       <w:r>
@@ -1596,7 +1609,6 @@
         </w:numPr>
       </w:pPr>
       <w:r>
-        <w:lastRenderedPageBreak/>
         <w:t>Tout d’abord je crée les deux objets observer et observable</w:t>
       </w:r>
     </w:p>
@@ -2028,16 +2040,45 @@
         </w:numPr>
       </w:pPr>
       <w:r>
-        <w:t>Puis va lancer la méthode</w:t>
+        <w:t xml:space="preserve">Puis </w:t>
+      </w:r>
+      <w:r>
+        <w:t xml:space="preserve">la </w:t>
+      </w:r>
+      <w:r>
+        <w:t>méthode</w:t>
+      </w:r>
+      <w:r>
+        <w:t xml:space="preserve"> lancer la méthode</w:t>
       </w:r>
       <w:r>
         <w:t xml:space="preserve"> </w:t>
       </w:r>
       <w:r>
-        <w:t xml:space="preserve">« traitement » qui </w:t>
+        <w:t xml:space="preserve">« traitement » </w:t>
       </w:r>
       <w:r>
-        <w:t>prend en paramètre l’observer qui s’est inscrit à l’observer.</w:t>
+        <w:t xml:space="preserve">va </w:t>
+      </w:r>
+      <w:r>
+        <w:t>être</w:t>
+      </w:r>
+      <w:r>
+        <w:t xml:space="preserve"> lancer en fonction</w:t>
+      </w:r>
+      <w:r>
+        <w:t xml:space="preserve"> pour les </w:t>
+      </w:r>
+      <w:proofErr w:type="spellStart"/>
+      <w:r>
+        <w:t>observers</w:t>
+      </w:r>
+      <w:proofErr w:type="spellEnd"/>
+      <w:r>
+        <w:t xml:space="preserve"> inscrits à l’événements</w:t>
+      </w:r>
+      <w:r>
+        <w:t>.</w:t>
       </w:r>
     </w:p>
     <w:tbl>
@@ -2241,7 +2282,7 @@
     </w:p>
     <w:p>
       <w:pPr>
-        <w:pStyle w:val="Titre2"/>
+        <w:pStyle w:val="Titre3"/>
       </w:pPr>
       <w:r>
         <w:t xml:space="preserve"> </w:t>
@@ -2488,7 +2529,7 @@
                 </mc:Choice>
                 <mc:Fallback>
                   <w:pict>
-                    <v:shape w14:anchorId="7BC67ABE" id="Connecteur droit avec flèche 16" o:spid="_x0000_s1026" type="#_x0000_t32" style="position:absolute;margin-left:121.35pt;margin-top:2.55pt;width:82pt;height:22pt;flip:y;z-index:251667456;visibility:visible;mso-wrap-style:square;mso-width-percent:0;mso-height-percent:0;mso-wrap-distance-left:9pt;mso-wrap-distance-top:0;mso-wrap-distance-right:9pt;mso-wrap-distance-bottom:0;mso-position-horizontal:absolute;mso-position-horizontal-relative:text;mso-position-vertical:absolute;mso-position-vertical-relative:text;mso-width-percent:0;mso-height-percent:0;mso-width-relative:margin;mso-height-relative:margin" o:gfxdata="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" strokecolor="#707070 [3204]" strokeweight=".5pt">
+                    <v:shape w14:anchorId="422937D4" id="Connecteur droit avec flèche 16" o:spid="_x0000_s1026" type="#_x0000_t32" style="position:absolute;margin-left:121.35pt;margin-top:2.55pt;width:82pt;height:22pt;flip:y;z-index:251667456;visibility:visible;mso-wrap-style:square;mso-width-percent:0;mso-height-percent:0;mso-wrap-distance-left:9pt;mso-wrap-distance-top:0;mso-wrap-distance-right:9pt;mso-wrap-distance-bottom:0;mso-position-horizontal:absolute;mso-position-horizontal-relative:text;mso-position-vertical:absolute;mso-position-vertical-relative:text;mso-width-percent:0;mso-height-percent:0;mso-width-relative:margin;mso-height-relative:margin" o:gfxdata="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" strokecolor="#707070 [3204]" strokeweight=".5pt">
                       <v:stroke endarrow="block" joinstyle="miter"/>
                     </v:shape>
                   </w:pict>
@@ -2557,7 +2598,7 @@
                 </mc:Choice>
                 <mc:Fallback>
                   <w:pict>
-                    <v:shape w14:anchorId="4CD417BA" id="Connecteur droit avec flèche 19" o:spid="_x0000_s1026" type="#_x0000_t32" style="position:absolute;margin-left:203.35pt;margin-top:2.55pt;width:71pt;height:22pt;flip:x y;z-index:251671552;visibility:visible;mso-wrap-style:square;mso-width-percent:0;mso-height-percent:0;mso-wrap-distance-left:9pt;mso-wrap-distance-top:0;mso-wrap-distance-right:9pt;mso-wrap-distance-bottom:0;mso-position-horizontal:absolute;mso-position-horizontal-relative:text;mso-position-vertical:absolute;mso-position-vertical-relative:text;mso-width-percent:0;mso-height-percent:0;mso-width-relative:margin;mso-height-relative:margin" o:gfxdata="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" strokecolor="#707070 [3204]" strokeweight=".5pt">
+                    <v:shape w14:anchorId="55E547D8" id="Connecteur droit avec flèche 19" o:spid="_x0000_s1026" type="#_x0000_t32" style="position:absolute;margin-left:203.35pt;margin-top:2.55pt;width:71pt;height:22pt;flip:x y;z-index:251671552;visibility:visible;mso-wrap-style:square;mso-width-percent:0;mso-height-percent:0;mso-wrap-distance-left:9pt;mso-wrap-distance-top:0;mso-wrap-distance-right:9pt;mso-wrap-distance-bottom:0;mso-position-horizontal:absolute;mso-position-horizontal-relative:text;mso-position-vertical:absolute;mso-position-vertical-relative:text;mso-width-percent:0;mso-height-percent:0;mso-width-relative:margin;mso-height-relative:margin" o:gfxdata="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" strokecolor="#707070 [3204]" strokeweight=".5pt">
                       <v:stroke endarrow="block" joinstyle="miter"/>
                     </v:shape>
                   </w:pict>
@@ -2824,7 +2865,7 @@
                 </mc:Choice>
                 <mc:Fallback>
                   <w:pict>
-                    <v:shape w14:anchorId="2F760357" id="Connecteur droit avec flèche 22" o:spid="_x0000_s1026" type="#_x0000_t32" style="position:absolute;margin-left:237.35pt;margin-top:6.9pt;width:5pt;height:0;z-index:251673600;visibility:visible;mso-wrap-style:square;mso-wrap-distance-left:9pt;mso-wrap-distance-top:0;mso-wrap-distance-right:9pt;mso-wrap-distance-bottom:0;mso-position-horizontal:absolute;mso-position-horizontal-relative:text;mso-position-vertical:absolute;mso-position-vertical-relative:text" o:gfxdata="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" strokecolor="#707070 [3204]" strokeweight=".5pt">
+                    <v:shape w14:anchorId="5CF0FDB4" id="Connecteur droit avec flèche 22" o:spid="_x0000_s1026" type="#_x0000_t32" style="position:absolute;margin-left:237.35pt;margin-top:6.9pt;width:5pt;height:0;z-index:251673600;visibility:visible;mso-wrap-style:square;mso-wrap-distance-left:9pt;mso-wrap-distance-top:0;mso-wrap-distance-right:9pt;mso-wrap-distance-bottom:0;mso-position-horizontal:absolute;mso-position-horizontal-relative:text;mso-position-vertical:absolute;mso-position-vertical-relative:text" o:gfxdata="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" strokecolor="#707070 [3204]" strokeweight=".5pt">
                       <v:stroke endarrow="block" joinstyle="miter"/>
                     </v:shape>
                   </w:pict>
@@ -2896,7 +2937,7 @@
                 </mc:Choice>
                 <mc:Fallback>
                   <w:pict>
-                    <v:shape w14:anchorId="3055A7BB" id="Connecteur droit avec flèche 20" o:spid="_x0000_s1026" type="#_x0000_t32" style="position:absolute;margin-left:157.35pt;margin-top:6.9pt;width:80pt;height:0;z-index:251672576;visibility:visible;mso-wrap-style:square;mso-wrap-distance-left:9pt;mso-wrap-distance-top:0;mso-wrap-distance-right:9pt;mso-wrap-distance-bottom:0;mso-position-horizontal:absolute;mso-position-horizontal-relative:text;mso-position-vertical:absolute;mso-position-vertical-relative:text" o:gfxdata="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" strokecolor="#c16f94 [3209]">
+                    <v:shape w14:anchorId="1C99A53B" id="Connecteur droit avec flèche 20" o:spid="_x0000_s1026" type="#_x0000_t32" style="position:absolute;margin-left:157.35pt;margin-top:6.9pt;width:80pt;height:0;z-index:251672576;visibility:visible;mso-wrap-style:square;mso-wrap-distance-left:9pt;mso-wrap-distance-top:0;mso-wrap-distance-right:9pt;mso-wrap-distance-bottom:0;mso-position-horizontal:absolute;mso-position-horizontal-relative:text;mso-position-vertical:absolute;mso-position-vertical-relative:text" o:gfxdata="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" strokecolor="#c16f94 [3209]">
                       <v:stroke dashstyle="dash"/>
                     </v:shape>
                   </w:pict>
@@ -2927,6 +2968,7 @@
         </w:numPr>
       </w:pPr>
       <w:r>
+        <w:lastRenderedPageBreak/>
         <w:t>Et entre la classe « </w:t>
       </w:r>
       <w:proofErr w:type="spellStart"/>
@@ -2949,10 +2991,7 @@
     <w:p>
       <w:pPr>
         <w:pStyle w:val="Paragraphedeliste"/>
-        <w:numPr>
-          <w:ilvl w:val="0"/>
-          <w:numId w:val="4"/>
-        </w:numPr>
+        <w:ind w:left="1080"/>
       </w:pPr>
     </w:p>
     <w:tbl>
@@ -3026,7 +3065,13 @@
                                     <w:jc w:val="center"/>
                                   </w:pPr>
                                   <w:r>
-                                    <w:t>&lt;&lt;Abstract&gt;&gt;</w:t>
+                                    <w:t>&lt;&lt;</w:t>
+                                  </w:r>
+                                  <w:r>
+                                    <w:t>Observable</w:t>
+                                  </w:r>
+                                  <w:r>
+                                    <w:t>&gt;&gt;</w:t>
                                   </w:r>
                                 </w:p>
                                 <w:p>
@@ -3068,7 +3113,13 @@
                               <w:jc w:val="center"/>
                             </w:pPr>
                             <w:r>
-                              <w:t>&lt;&lt;Abstract&gt;&gt;</w:t>
+                              <w:t>&lt;&lt;</w:t>
+                            </w:r>
+                            <w:r>
+                              <w:t>Observable</w:t>
+                            </w:r>
+                            <w:r>
+                              <w:t>&gt;&gt;</w:t>
                             </w:r>
                           </w:p>
                           <w:p>
@@ -3179,7 +3230,7 @@
                 </mc:Choice>
                 <mc:Fallback>
                   <w:pict>
-                    <v:shape w14:anchorId="44F9114A" id="Connecteur droit avec flèche 32" o:spid="_x0000_s1026" type="#_x0000_t32" style="position:absolute;margin-left:203.35pt;margin-top:5.5pt;width:0;height:36pt;z-index:251684864;visibility:visible;mso-wrap-style:square;mso-wrap-distance-left:9pt;mso-wrap-distance-top:0;mso-wrap-distance-right:9pt;mso-wrap-distance-bottom:0;mso-position-horizontal:absolute;mso-position-horizontal-relative:text;mso-position-vertical:absolute;mso-position-vertical-relative:text" o:gfxdata="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" strokecolor="#c16f94 [3209]">
+                    <v:shape w14:anchorId="527E75A3" id="Connecteur droit avec flèche 32" o:spid="_x0000_s1026" type="#_x0000_t32" style="position:absolute;margin-left:203.35pt;margin-top:5.5pt;width:0;height:36pt;z-index:251684864;visibility:visible;mso-wrap-style:square;mso-wrap-distance-left:9pt;mso-wrap-distance-top:0;mso-wrap-distance-right:9pt;mso-wrap-distance-bottom:0;mso-position-horizontal:absolute;mso-position-horizontal-relative:text;mso-position-vertical:absolute;mso-position-vertical-relative:text" o:gfxdata="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" strokecolor="#c16f94 [3209]">
                       <v:stroke dashstyle="dash"/>
                     </v:shape>
                   </w:pict>
@@ -3255,7 +3306,7 @@
                 </mc:Choice>
                 <mc:Fallback>
                   <w:pict>
-                    <v:shape w14:anchorId="5280E47B" id="Connecteur droit avec flèche 33" o:spid="_x0000_s1026" type="#_x0000_t32" style="position:absolute;margin-left:203.35pt;margin-top:9.75pt;width:0;height:6pt;z-index:251685888;visibility:visible;mso-wrap-style:square;mso-wrap-distance-left:9pt;mso-wrap-distance-top:0;mso-wrap-distance-right:9pt;mso-wrap-distance-bottom:0;mso-position-horizontal:absolute;mso-position-horizontal-relative:text;mso-position-vertical:absolute;mso-position-vertical-relative:text" o:gfxdata="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" strokecolor="#707070 [3204]" strokeweight=".5pt">
+                    <v:shape w14:anchorId="39A167D6" id="Connecteur droit avec flèche 33" o:spid="_x0000_s1026" type="#_x0000_t32" style="position:absolute;margin-left:203.35pt;margin-top:9.75pt;width:0;height:6pt;z-index:251685888;visibility:visible;mso-wrap-style:square;mso-wrap-distance-left:9pt;mso-wrap-distance-top:0;mso-wrap-distance-right:9pt;mso-wrap-distance-bottom:0;mso-position-horizontal:absolute;mso-position-horizontal-relative:text;mso-position-vertical:absolute;mso-position-vertical-relative:text" o:gfxdata="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" strokecolor="#707070 [3204]" strokeweight=".5pt">
                       <v:stroke endarrow="block" joinstyle="miter"/>
                     </v:shape>
                   </w:pict>
@@ -3329,7 +3380,13 @@
                                     <w:jc w:val="center"/>
                                   </w:pPr>
                                   <w:r>
-                                    <w:t>&lt;&lt;Abstract&gt;&gt;</w:t>
+                                    <w:t>&lt;&lt;</w:t>
+                                  </w:r>
+                                  <w:r>
+                                    <w:t>Observer</w:t>
+                                  </w:r>
+                                  <w:r>
+                                    <w:t>&gt;&gt;</w:t>
                                   </w:r>
                                 </w:p>
                                 <w:p>
@@ -3374,7 +3431,13 @@
                               <w:jc w:val="center"/>
                             </w:pPr>
                             <w:r>
-                              <w:t>&lt;&lt;Abstract&gt;&gt;</w:t>
+                              <w:t>&lt;&lt;</w:t>
+                            </w:r>
+                            <w:r>
+                              <w:t>Observer</w:t>
+                            </w:r>
+                            <w:r>
+                              <w:t>&gt;&gt;</w:t>
                             </w:r>
                           </w:p>
                           <w:p>
@@ -3480,7 +3543,7 @@
                 </mc:Choice>
                 <mc:Fallback>
                   <w:pict>
-                    <v:shape w14:anchorId="2987F045" id="Connecteur droit avec flèche 24" o:spid="_x0000_s1026" type="#_x0000_t32" style="position:absolute;margin-left:121.35pt;margin-top:2.55pt;width:82pt;height:22pt;flip:y;z-index:251677696;visibility:visible;mso-wrap-style:square;mso-width-percent:0;mso-height-percent:0;mso-wrap-distance-left:9pt;mso-wrap-distance-top:0;mso-wrap-distance-right:9pt;mso-wrap-distance-bottom:0;mso-position-horizontal:absolute;mso-position-horizontal-relative:text;mso-position-vertical:absolute;mso-position-vertical-relative:text;mso-width-percent:0;mso-height-percent:0;mso-width-relative:margin;mso-height-relative:margin" o:gfxdata="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" strokecolor="#707070 [3204]" strokeweight=".5pt">
+                    <v:shape w14:anchorId="098F3573" id="Connecteur droit avec flèche 24" o:spid="_x0000_s1026" type="#_x0000_t32" style="position:absolute;margin-left:121.35pt;margin-top:2.55pt;width:82pt;height:22pt;flip:y;z-index:251677696;visibility:visible;mso-wrap-style:square;mso-width-percent:0;mso-height-percent:0;mso-wrap-distance-left:9pt;mso-wrap-distance-top:0;mso-wrap-distance-right:9pt;mso-wrap-distance-bottom:0;mso-position-horizontal:absolute;mso-position-horizontal-relative:text;mso-position-vertical:absolute;mso-position-vertical-relative:text;mso-width-percent:0;mso-height-percent:0;mso-width-relative:margin;mso-height-relative:margin" o:gfxdata="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" strokecolor="#707070 [3204]" strokeweight=".5pt">
                       <v:stroke endarrow="block" joinstyle="miter"/>
                     </v:shape>
                   </w:pict>
@@ -3549,7 +3612,7 @@
                 </mc:Choice>
                 <mc:Fallback>
                   <w:pict>
-                    <v:shape w14:anchorId="2C9E0029" id="Connecteur droit avec flèche 25" o:spid="_x0000_s1026" type="#_x0000_t32" style="position:absolute;margin-left:203.35pt;margin-top:2.55pt;width:71pt;height:22pt;flip:x y;z-index:251679744;visibility:visible;mso-wrap-style:square;mso-width-percent:0;mso-height-percent:0;mso-wrap-distance-left:9pt;mso-wrap-distance-top:0;mso-wrap-distance-right:9pt;mso-wrap-distance-bottom:0;mso-position-horizontal:absolute;mso-position-horizontal-relative:text;mso-position-vertical:absolute;mso-position-vertical-relative:text;mso-width-percent:0;mso-height-percent:0;mso-width-relative:margin;mso-height-relative:margin" o:gfxdata="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" strokecolor="#707070 [3204]" strokeweight=".5pt">
+                    <v:shape w14:anchorId="152BC843" id="Connecteur droit avec flèche 25" o:spid="_x0000_s1026" type="#_x0000_t32" style="position:absolute;margin-left:203.35pt;margin-top:2.55pt;width:71pt;height:22pt;flip:x y;z-index:251679744;visibility:visible;mso-wrap-style:square;mso-width-percent:0;mso-height-percent:0;mso-wrap-distance-left:9pt;mso-wrap-distance-top:0;mso-wrap-distance-right:9pt;mso-wrap-distance-bottom:0;mso-position-horizontal:absolute;mso-position-horizontal-relative:text;mso-position-vertical:absolute;mso-position-vertical-relative:text;mso-width-percent:0;mso-height-percent:0;mso-width-relative:margin;mso-height-relative:margin" o:gfxdata="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" strokecolor="#707070 [3204]" strokeweight=".5pt">
                       <v:stroke endarrow="block" joinstyle="miter"/>
                     </v:shape>
                   </w:pict>
@@ -3801,6 +3864,16 @@
       </w:r>
       <w:bookmarkStart w:id="4" w:name="_GoBack"/>
       <w:bookmarkEnd w:id="4"/>
+    </w:p>
+    <w:p>
+      <w:pPr>
+        <w:pStyle w:val="Titre2"/>
+        <w:numPr>
+          <w:ilvl w:val="0"/>
+          <w:numId w:val="0"/>
+        </w:numPr>
+        <w:ind w:left="360"/>
+      </w:pPr>
     </w:p>
     <w:sectPr>
       <w:footerReference w:type="default" r:id="rId9"/>
@@ -5806,7 +5879,7 @@
 </file>
 
 <file path=customXml/itemProps1.xml><?xml version="1.0" encoding="utf-8"?>
-<ds:datastoreItem xmlns:ds="http://schemas.openxmlformats.org/officeDocument/2006/customXml" ds:itemID="{C0112757-3C5C-B241-8C08-DC4E778EE6D6}">
+<ds:datastoreItem xmlns:ds="http://schemas.openxmlformats.org/officeDocument/2006/customXml" ds:itemID="{E86D59AE-0D96-F541-8DCB-1F8CA66611A3}">
   <ds:schemaRefs>
     <ds:schemaRef ds:uri="http://schemas.openxmlformats.org/officeDocument/2006/bibliography"/>
   </ds:schemaRefs>

</xml_diff>